<commit_message>
Tarea de relaciones por funcionalidad
</commit_message>
<xml_diff>
--- a/Corte 1 ACDS/1. ACTIVIDAD FORMULACIÓN REQUISITOS.docx
+++ b/Corte 1 ACDS/1. ACTIVIDAD FORMULACIÓN REQUISITOS.docx
@@ -655,7 +655,27 @@
                 <w:szCs w:val="20"/>
                 <w:lang w:val="es-CO" w:eastAsia="es-CO"/>
               </w:rPr>
-              <w:t xml:space="preserve">El sistema permite determinar cuando una publicación ha generado mucho impacto en el publico </w:t>
+              <w:t xml:space="preserve">El sistema permite determinar </w:t>
+            </w:r>
+            <w:proofErr w:type="spellStart"/>
+            <w:r>
+              <w:rPr>
+                <w:rFonts w:asciiTheme="minorHAnsi" w:eastAsia="Times New Roman" w:hAnsiTheme="minorHAnsi" w:cstheme="minorHAnsi"/>
+                <w:color w:val="auto"/>
+                <w:szCs w:val="20"/>
+                <w:lang w:val="es-CO" w:eastAsia="es-CO"/>
+              </w:rPr>
+              <w:t>cuando</w:t>
+            </w:r>
+            <w:proofErr w:type="spellEnd"/>
+            <w:r>
+              <w:rPr>
+                <w:rFonts w:asciiTheme="minorHAnsi" w:eastAsia="Times New Roman" w:hAnsiTheme="minorHAnsi" w:cstheme="minorHAnsi"/>
+                <w:color w:val="auto"/>
+                <w:szCs w:val="20"/>
+                <w:lang w:val="es-CO" w:eastAsia="es-CO"/>
+              </w:rPr>
+              <w:t xml:space="preserve"> una publicación ha generado mucho impacto en el publico </w:t>
             </w:r>
           </w:p>
         </w:tc>
@@ -2160,11 +2180,75 @@
           <w:b/>
         </w:rPr>
       </w:pPr>
-      <w:r>
+    </w:p>
+    <w:p>
+      <w:pPr>
+        <w:spacing w:after="160"/>
         <w:rPr>
           <w:rFonts w:asciiTheme="minorHAnsi" w:hAnsiTheme="minorHAnsi" w:cstheme="minorHAnsi"/>
           <w:b/>
         </w:rPr>
+      </w:pPr>
+    </w:p>
+    <w:p>
+      <w:pPr>
+        <w:spacing w:after="160"/>
+        <w:rPr>
+          <w:rFonts w:asciiTheme="minorHAnsi" w:hAnsiTheme="minorHAnsi" w:cstheme="minorHAnsi"/>
+          <w:b/>
+        </w:rPr>
+      </w:pPr>
+    </w:p>
+    <w:p>
+      <w:pPr>
+        <w:spacing w:after="160"/>
+        <w:rPr>
+          <w:rFonts w:asciiTheme="minorHAnsi" w:hAnsiTheme="minorHAnsi" w:cstheme="minorHAnsi"/>
+          <w:b/>
+        </w:rPr>
+      </w:pPr>
+    </w:p>
+    <w:p>
+      <w:pPr>
+        <w:spacing w:after="160"/>
+        <w:rPr>
+          <w:rFonts w:asciiTheme="minorHAnsi" w:hAnsiTheme="minorHAnsi" w:cstheme="minorHAnsi"/>
+          <w:b/>
+        </w:rPr>
+      </w:pPr>
+    </w:p>
+    <w:p>
+      <w:pPr>
+        <w:spacing w:after="160"/>
+        <w:rPr>
+          <w:rFonts w:asciiTheme="minorHAnsi" w:hAnsiTheme="minorHAnsi" w:cstheme="minorHAnsi"/>
+          <w:b/>
+        </w:rPr>
+      </w:pPr>
+    </w:p>
+    <w:p>
+      <w:pPr>
+        <w:spacing w:after="160"/>
+        <w:rPr>
+          <w:rFonts w:asciiTheme="minorHAnsi" w:hAnsiTheme="minorHAnsi" w:cstheme="minorHAnsi"/>
+          <w:b/>
+        </w:rPr>
+      </w:pPr>
+    </w:p>
+    <w:p>
+      <w:pPr>
+        <w:spacing w:after="160"/>
+        <w:rPr>
+          <w:rFonts w:asciiTheme="minorHAnsi" w:hAnsiTheme="minorHAnsi" w:cstheme="minorHAnsi"/>
+          <w:b/>
+        </w:rPr>
+      </w:pPr>
+      <w:r>
+        <w:rPr>
+          <w:rFonts w:asciiTheme="minorHAnsi" w:hAnsiTheme="minorHAnsi" w:cstheme="minorHAnsi"/>
+          <w:b/>
+        </w:rPr>
+        <w:lastRenderedPageBreak/>
         <w:t>NEXO 2. REQUISITOS NO FUNCIONALES</w:t>
       </w:r>
     </w:p>
@@ -2211,6 +2295,15 @@
         </w:rPr>
         <w:tab/>
       </w:r>
+    </w:p>
+    <w:p>
+      <w:pPr>
+        <w:spacing w:after="160"/>
+        <w:rPr>
+          <w:rFonts w:asciiTheme="minorHAnsi" w:hAnsiTheme="minorHAnsi" w:cstheme="minorHAnsi"/>
+          <w:b/>
+        </w:rPr>
+      </w:pPr>
       <w:r>
         <w:rPr>
           <w:rFonts w:asciiTheme="minorHAnsi" w:hAnsiTheme="minorHAnsi" w:cstheme="minorHAnsi"/>
@@ -2603,7 +2696,6 @@
                 <w:szCs w:val="20"/>
                 <w:lang w:val="es-CO" w:eastAsia="es-CO"/>
               </w:rPr>
-              <w:lastRenderedPageBreak/>
               <w:t>RQ</w:t>
             </w:r>
             <w:r>
@@ -4272,8 +4364,9 @@
           <w:sz w:val="22"/>
         </w:rPr>
         <w:lastRenderedPageBreak/>
-        <w:t>¿Te das cuenta qu</w:t>
+        <w:t xml:space="preserve">¿Te das cuenta </w:t>
       </w:r>
+      <w:proofErr w:type="spellStart"/>
       <w:r>
         <w:rPr>
           <w:rFonts w:asciiTheme="minorHAnsi" w:hAnsiTheme="minorHAnsi" w:cstheme="minorHAnsi"/>
@@ -4281,8 +4374,18 @@
           <w:color w:val="000000"/>
           <w:sz w:val="22"/>
         </w:rPr>
+        <w:t>qu</w:t>
+      </w:r>
+      <w:r>
+        <w:rPr>
+          <w:rFonts w:asciiTheme="minorHAnsi" w:hAnsiTheme="minorHAnsi" w:cstheme="minorHAnsi"/>
+          <w:b/>
+          <w:color w:val="000000"/>
+          <w:sz w:val="22"/>
+        </w:rPr>
         <w:t>é</w:t>
       </w:r>
+      <w:proofErr w:type="spellEnd"/>
       <w:r>
         <w:rPr>
           <w:rFonts w:asciiTheme="minorHAnsi" w:hAnsiTheme="minorHAnsi" w:cstheme="minorHAnsi"/>
@@ -5387,7 +5490,6 @@
           <w:docPartUnique/>
         </w:docPartObj>
       </w:sdtPr>
-      <w:sdtEndPr/>
       <w:sdtContent/>
     </w:sdt>
     <w:r>
@@ -9102,6 +9204,7 @@
   <w:style w:type="character" w:default="1" w:styleId="Fuentedeprrafopredeter">
     <w:name w:val="Default Paragraph Font"/>
     <w:uiPriority w:val="1"/>
+    <w:semiHidden/>
     <w:unhideWhenUsed/>
   </w:style>
   <w:style w:type="table" w:default="1" w:styleId="Tablanormal">

</xml_diff>